<commit_message>
getting close to finish
</commit_message>
<xml_diff>
--- a/Capstone.docx
+++ b/Capstone.docx
@@ -363,6 +363,14 @@
           <w:szCs w:val="24"/>
         </w:rPr>
         <w:t>a management plan to be developed and enacted earlier, minimising the impact of the condition on the expecting mother</w:t>
+      </w:r>
+      <w:r>
+        <w:rPr>
+          <w:rFonts w:ascii="Times New Roman" w:hAnsi="Times New Roman" w:cs="Times New Roman"/>
+          <w:sz w:val="24"/>
+          <w:szCs w:val="24"/>
+        </w:rPr>
+        <w:t>.</w:t>
       </w:r>
     </w:p>
     <w:p>
@@ -796,6 +804,7 @@
                 <w:szCs w:val="24"/>
               </w:rPr>
             </w:pPr>
+            <w:proofErr w:type="spellStart"/>
             <w:r>
               <w:rPr>
                 <w:rFonts w:ascii="Times New Roman" w:hAnsi="Times New Roman" w:cs="Times New Roman"/>
@@ -806,6 +815,7 @@
               </w:rPr>
               <w:t>BloodPressure</w:t>
             </w:r>
+            <w:proofErr w:type="spellEnd"/>
           </w:p>
         </w:tc>
         <w:tc>
@@ -859,6 +869,7 @@
                 <w:szCs w:val="24"/>
               </w:rPr>
             </w:pPr>
+            <w:proofErr w:type="spellStart"/>
             <w:r>
               <w:rPr>
                 <w:rFonts w:ascii="Times New Roman" w:hAnsi="Times New Roman" w:cs="Times New Roman"/>
@@ -869,6 +880,7 @@
               </w:rPr>
               <w:t>SkinThickness</w:t>
             </w:r>
+            <w:proofErr w:type="spellEnd"/>
           </w:p>
         </w:tc>
         <w:tc>
@@ -1090,6 +1102,7 @@
                 <w:szCs w:val="24"/>
               </w:rPr>
             </w:pPr>
+            <w:proofErr w:type="spellStart"/>
             <w:r>
               <w:rPr>
                 <w:rFonts w:ascii="Times New Roman" w:hAnsi="Times New Roman" w:cs="Times New Roman"/>
@@ -1100,6 +1113,7 @@
               </w:rPr>
               <w:t>DiabetesPedigreeFunction</w:t>
             </w:r>
+            <w:proofErr w:type="spellEnd"/>
           </w:p>
         </w:tc>
         <w:tc>
@@ -1352,7 +1366,25 @@
           <w:sz w:val="24"/>
           <w:szCs w:val="24"/>
         </w:rPr>
-        <w:t>It is worth noting not much information about the DiabetesPedigreeFunction field was supplied. However, for this report it is assumed that this function returns some information based on the family’s history of gestational diabetes.</w:t>
+        <w:t xml:space="preserve">It is worth noting not much information about the </w:t>
+      </w:r>
+      <w:proofErr w:type="spellStart"/>
+      <w:r>
+        <w:rPr>
+          <w:rFonts w:ascii="Times New Roman" w:hAnsi="Times New Roman" w:cs="Times New Roman"/>
+          <w:sz w:val="24"/>
+          <w:szCs w:val="24"/>
+        </w:rPr>
+        <w:t>DiabetesPedigreeFunction</w:t>
+      </w:r>
+      <w:proofErr w:type="spellEnd"/>
+      <w:r>
+        <w:rPr>
+          <w:rFonts w:ascii="Times New Roman" w:hAnsi="Times New Roman" w:cs="Times New Roman"/>
+          <w:sz w:val="24"/>
+          <w:szCs w:val="24"/>
+        </w:rPr>
+        <w:t xml:space="preserve"> field was supplied. However, for this report it is assumed that this function returns some information based on the family’s history of gestational diabetes.</w:t>
       </w:r>
     </w:p>
     <w:p>
@@ -1401,7 +1433,43 @@
           <w:szCs w:val="24"/>
         </w:rPr>
         <w:lastRenderedPageBreak/>
-        <w:t>Data pre-processing is a technique in which the raw, imported data is transformed into a more meaningful and usable format. A summary of the dataset showed that minimum value for: Glucose, BloodPressure, SkinThickness, Insulin and BMI, was zero. It is unreasonable to have</w:t>
+        <w:t xml:space="preserve">Data pre-processing is a technique in which the raw, imported data is transformed into a more meaningful and usable format. A summary of the dataset showed that minimum value for: Glucose, </w:t>
+      </w:r>
+      <w:proofErr w:type="spellStart"/>
+      <w:r>
+        <w:rPr>
+          <w:rFonts w:ascii="Times New Roman" w:hAnsi="Times New Roman" w:cs="Times New Roman"/>
+          <w:sz w:val="24"/>
+          <w:szCs w:val="24"/>
+        </w:rPr>
+        <w:t>BloodPressure</w:t>
+      </w:r>
+      <w:proofErr w:type="spellEnd"/>
+      <w:r>
+        <w:rPr>
+          <w:rFonts w:ascii="Times New Roman" w:hAnsi="Times New Roman" w:cs="Times New Roman"/>
+          <w:sz w:val="24"/>
+          <w:szCs w:val="24"/>
+        </w:rPr>
+        <w:t xml:space="preserve">, </w:t>
+      </w:r>
+      <w:proofErr w:type="spellStart"/>
+      <w:r>
+        <w:rPr>
+          <w:rFonts w:ascii="Times New Roman" w:hAnsi="Times New Roman" w:cs="Times New Roman"/>
+          <w:sz w:val="24"/>
+          <w:szCs w:val="24"/>
+        </w:rPr>
+        <w:t>SkinThickness</w:t>
+      </w:r>
+      <w:proofErr w:type="spellEnd"/>
+      <w:r>
+        <w:rPr>
+          <w:rFonts w:ascii="Times New Roman" w:hAnsi="Times New Roman" w:cs="Times New Roman"/>
+          <w:sz w:val="24"/>
+          <w:szCs w:val="24"/>
+        </w:rPr>
+        <w:t>, Insulin and BMI, was zero. It is unreasonable to have</w:t>
       </w:r>
       <w:r>
         <w:rPr>
@@ -1771,15 +1839,7 @@
             <w:sz w:val="24"/>
             <w:szCs w:val="24"/>
           </w:rPr>
-          <m:t>=</m:t>
-        </m:r>
-        <m:r>
-          <w:rPr>
-            <w:rFonts w:ascii="Cambria Math" w:hAnsi="Cambria Math" w:cs="Times New Roman"/>
-            <w:sz w:val="24"/>
-            <w:szCs w:val="24"/>
-          </w:rPr>
-          <m:t>[</m:t>
+          <m:t>=[</m:t>
         </m:r>
         <m:sSub>
           <m:sSubPr>
@@ -3563,7 +3623,23 @@
           <w:sz w:val="24"/>
           <w:szCs w:val="24"/>
         </w:rPr>
-        <w:t xml:space="preserve"> in the second. The likelihood ratio statistic can the be calculated with the following formula</w:t>
+        <w:t xml:space="preserve"> in the second. The likelihood ratio statistic can the</w:t>
+      </w:r>
+      <w:r>
+        <w:rPr>
+          <w:rFonts w:ascii="Times New Roman" w:eastAsiaTheme="minorEastAsia" w:hAnsi="Times New Roman" w:cs="Times New Roman"/>
+          <w:sz w:val="24"/>
+          <w:szCs w:val="24"/>
+        </w:rPr>
+        <w:t>n</w:t>
+      </w:r>
+      <w:r>
+        <w:rPr>
+          <w:rFonts w:ascii="Times New Roman" w:eastAsiaTheme="minorEastAsia" w:hAnsi="Times New Roman" w:cs="Times New Roman"/>
+          <w:sz w:val="24"/>
+          <w:szCs w:val="24"/>
+        </w:rPr>
+        <w:t xml:space="preserve"> be calculated with the following formula</w:t>
       </w:r>
     </w:p>
     <w:p>
@@ -3614,15 +3690,7 @@
               <w:sz w:val="24"/>
               <w:szCs w:val="24"/>
             </w:rPr>
-            <m:t>=</m:t>
-          </m:r>
-          <m:r>
-            <w:rPr>
-              <w:rFonts w:ascii="Cambria Math" w:eastAsiaTheme="minorEastAsia" w:hAnsi="Cambria Math" w:cs="Times New Roman"/>
-              <w:sz w:val="24"/>
-              <w:szCs w:val="24"/>
-            </w:rPr>
-            <m:t>-2(</m:t>
+            <m:t>=-2(</m:t>
           </m:r>
           <m:sSub>
             <m:sSubPr>
@@ -3883,39 +3951,7 @@
               <w:sz w:val="24"/>
               <w:szCs w:val="24"/>
             </w:rPr>
-            <m:t>A</m:t>
-          </m:r>
-          <m:r>
-            <w:rPr>
-              <w:rFonts w:ascii="Cambria Math" w:eastAsiaTheme="minorEastAsia" w:hAnsi="Cambria Math" w:cs="Times New Roman"/>
-              <w:sz w:val="24"/>
-              <w:szCs w:val="24"/>
-            </w:rPr>
-            <m:t>IC</m:t>
-          </m:r>
-          <m:r>
-            <w:rPr>
-              <w:rFonts w:ascii="Cambria Math" w:eastAsiaTheme="minorEastAsia" w:hAnsi="Cambria Math" w:cs="Times New Roman"/>
-              <w:sz w:val="24"/>
-              <w:szCs w:val="24"/>
-            </w:rPr>
-            <m:t>=</m:t>
-          </m:r>
-          <m:r>
-            <w:rPr>
-              <w:rFonts w:ascii="Cambria Math" w:eastAsiaTheme="minorEastAsia" w:hAnsi="Cambria Math" w:cs="Times New Roman"/>
-              <w:sz w:val="24"/>
-              <w:szCs w:val="24"/>
-            </w:rPr>
-            <m:t>-2</m:t>
-          </m:r>
-          <m:r>
-            <w:rPr>
-              <w:rFonts w:ascii="Cambria Math" w:eastAsiaTheme="minorEastAsia" w:hAnsi="Cambria Math" w:cs="Times New Roman"/>
-              <w:sz w:val="24"/>
-              <w:szCs w:val="24"/>
-            </w:rPr>
-            <m:t xml:space="preserve"> </m:t>
+            <m:t xml:space="preserve">AIC=-2 </m:t>
           </m:r>
           <m:r>
             <m:rPr>
@@ -4133,15 +4169,7 @@
             <w:sz w:val="24"/>
             <w:szCs w:val="24"/>
           </w:rPr>
-          <m:t>k</m:t>
-        </m:r>
-        <m:r>
-          <w:rPr>
-            <w:rFonts w:ascii="Cambria Math" w:eastAsiaTheme="minorEastAsia" w:hAnsi="Cambria Math" w:cs="Times New Roman"/>
-            <w:sz w:val="24"/>
-            <w:szCs w:val="24"/>
-          </w:rPr>
-          <m:t>-1</m:t>
+          <m:t>k-1</m:t>
         </m:r>
       </m:oMath>
       <w:r>
@@ -4472,15 +4500,7 @@
           <w:sz w:val="24"/>
           <w:szCs w:val="24"/>
         </w:rPr>
-        <w:t>The result of a model is measured in terms of its accuracy</w:t>
-      </w:r>
-      <w:r>
-        <w:rPr>
-          <w:rFonts w:ascii="Times New Roman" w:hAnsi="Times New Roman" w:cs="Times New Roman"/>
-          <w:sz w:val="24"/>
-          <w:szCs w:val="24"/>
-        </w:rPr>
-        <w:t>.</w:t>
+        <w:t>The result of a model is measured in terms of its accuracy.</w:t>
       </w:r>
       <w:r>
         <w:rPr>
@@ -4705,27 +4725,14 @@
       <w:r>
         <w:t xml:space="preserve">Table </w:t>
       </w:r>
-      <w:r>
-        <w:fldChar w:fldCharType="begin"/>
-      </w:r>
-      <w:r>
-        <w:instrText xml:space="preserve"> SEQ Table \* ARABIC </w:instrText>
-      </w:r>
-      <w:r>
-        <w:fldChar w:fldCharType="separate"/>
-      </w:r>
-      <w:r>
-        <w:rPr>
-          <w:noProof/>
-        </w:rPr>
-        <w:t>2</w:t>
-      </w:r>
-      <w:r>
-        <w:rPr>
-          <w:noProof/>
-        </w:rPr>
-        <w:fldChar w:fldCharType="end"/>
-      </w:r>
+      <w:fldSimple w:instr=" SEQ Table \* ARABIC ">
+        <w:r>
+          <w:rPr>
+            <w:noProof/>
+          </w:rPr>
+          <w:t>2</w:t>
+        </w:r>
+      </w:fldSimple>
       <w:r>
         <w:t>: Confusion Matrix</w:t>
       </w:r>
@@ -4763,15 +4770,7 @@
               <w:sz w:val="24"/>
               <w:szCs w:val="24"/>
             </w:rPr>
-            <m:t>A</m:t>
-          </m:r>
-          <m:r>
-            <w:rPr>
-              <w:rFonts w:ascii="Cambria Math" w:hAnsi="Cambria Math" w:cs="Times New Roman"/>
-              <w:sz w:val="24"/>
-              <w:szCs w:val="24"/>
-            </w:rPr>
-            <m:t>ccuracy=</m:t>
+            <m:t>Accuracy=</m:t>
           </m:r>
           <m:f>
             <m:fPr>
@@ -4817,6 +4816,110 @@
           <w:szCs w:val="24"/>
         </w:rPr>
       </w:pPr>
+      <w:r>
+        <w:rPr>
+          <w:rFonts w:ascii="Times New Roman" w:hAnsi="Times New Roman" w:cs="Times New Roman"/>
+          <w:sz w:val="24"/>
+          <w:szCs w:val="24"/>
+        </w:rPr>
+        <w:t xml:space="preserve">Where </w:t>
+      </w:r>
+      <m:oMath>
+        <m:r>
+          <w:rPr>
+            <w:rFonts w:ascii="Cambria Math" w:hAnsi="Cambria Math" w:cs="Times New Roman"/>
+            <w:sz w:val="24"/>
+            <w:szCs w:val="24"/>
+          </w:rPr>
+          <m:t>T</m:t>
+        </m:r>
+        <m:r>
+          <w:rPr>
+            <w:rFonts w:ascii="Cambria Math" w:hAnsi="Cambria Math" w:cs="Times New Roman"/>
+            <w:sz w:val="24"/>
+            <w:szCs w:val="24"/>
+          </w:rPr>
+          <m:t>P</m:t>
+        </m:r>
+      </m:oMath>
+      <w:r>
+        <w:rPr>
+          <w:rFonts w:ascii="Times New Roman" w:eastAsiaTheme="minorEastAsia" w:hAnsi="Times New Roman" w:cs="Times New Roman"/>
+          <w:sz w:val="24"/>
+          <w:szCs w:val="24"/>
+        </w:rPr>
+        <w:t xml:space="preserve">, </w:t>
+      </w:r>
+      <m:oMath>
+        <m:r>
+          <w:rPr>
+            <w:rFonts w:ascii="Cambria Math" w:hAnsi="Cambria Math" w:cs="Times New Roman"/>
+            <w:sz w:val="24"/>
+            <w:szCs w:val="24"/>
+          </w:rPr>
+          <m:t>TN</m:t>
+        </m:r>
+      </m:oMath>
+      <w:r>
+        <w:rPr>
+          <w:rFonts w:ascii="Times New Roman" w:eastAsiaTheme="minorEastAsia" w:hAnsi="Times New Roman" w:cs="Times New Roman"/>
+          <w:sz w:val="24"/>
+          <w:szCs w:val="24"/>
+        </w:rPr>
+        <w:t xml:space="preserve">, </w:t>
+      </w:r>
+      <m:oMath>
+        <m:r>
+          <w:rPr>
+            <w:rFonts w:ascii="Cambria Math" w:eastAsiaTheme="minorEastAsia" w:hAnsi="Cambria Math" w:cs="Times New Roman"/>
+            <w:sz w:val="24"/>
+            <w:szCs w:val="24"/>
+          </w:rPr>
+          <m:t>FP</m:t>
+        </m:r>
+      </m:oMath>
+      <w:r>
+        <w:rPr>
+          <w:rFonts w:ascii="Times New Roman" w:eastAsiaTheme="minorEastAsia" w:hAnsi="Times New Roman" w:cs="Times New Roman"/>
+          <w:sz w:val="24"/>
+          <w:szCs w:val="24"/>
+        </w:rPr>
+        <w:t xml:space="preserve"> and </w:t>
+      </w:r>
+      <m:oMath>
+        <m:r>
+          <w:rPr>
+            <w:rFonts w:ascii="Cambria Math" w:hAnsi="Cambria Math" w:cs="Times New Roman"/>
+            <w:sz w:val="24"/>
+            <w:szCs w:val="24"/>
+          </w:rPr>
+          <m:t>F</m:t>
+        </m:r>
+        <m:r>
+          <w:rPr>
+            <w:rFonts w:ascii="Cambria Math" w:hAnsi="Cambria Math" w:cs="Times New Roman"/>
+            <w:sz w:val="24"/>
+            <w:szCs w:val="24"/>
+          </w:rPr>
+          <m:t>N</m:t>
+        </m:r>
+      </m:oMath>
+      <w:r>
+        <w:rPr>
+          <w:rFonts w:ascii="Times New Roman" w:eastAsiaTheme="minorEastAsia" w:hAnsi="Times New Roman" w:cs="Times New Roman"/>
+          <w:sz w:val="24"/>
+          <w:szCs w:val="24"/>
+        </w:rPr>
+        <w:t xml:space="preserve"> are true positive, true negative, false positive and false negative </w:t>
+      </w:r>
+      <w:r>
+        <w:rPr>
+          <w:rFonts w:ascii="Times New Roman" w:eastAsiaTheme="minorEastAsia" w:hAnsi="Times New Roman" w:cs="Times New Roman"/>
+          <w:sz w:val="24"/>
+          <w:szCs w:val="24"/>
+        </w:rPr>
+        <w:t>respectively.</w:t>
+      </w:r>
     </w:p>
     <w:p>
       <w:pPr>
@@ -4836,7 +4939,7 @@
           <w:sz w:val="24"/>
           <w:szCs w:val="24"/>
         </w:rPr>
-        <w:t>Results and Discussion</w:t>
+        <w:t>Results</w:t>
       </w:r>
     </w:p>
     <w:p>
@@ -4884,6 +4987,7 @@
     </w:p>
     <w:p>
       <w:pPr>
+        <w:jc w:val="center"/>
         <w:rPr>
           <w:rFonts w:ascii="Times New Roman" w:hAnsi="Times New Roman" w:cs="Times New Roman"/>
           <w:b/>
@@ -4902,9 +5006,9 @@
           <w:szCs w:val="24"/>
         </w:rPr>
         <w:drawing>
-          <wp:inline distT="0" distB="0" distL="0" distR="0" wp14:anchorId="64F1D939" wp14:editId="02D245A6">
-            <wp:extent cx="3211372" cy="3571222"/>
-            <wp:effectExtent l="0" t="0" r="8255" b="0"/>
+          <wp:inline distT="0" distB="0" distL="0" distR="0" wp14:anchorId="64F1D939" wp14:editId="10FD4854">
+            <wp:extent cx="2036618" cy="2264831"/>
+            <wp:effectExtent l="0" t="0" r="1905" b="2540"/>
             <wp:docPr id="1" name="Picture 1"/>
             <wp:cNvGraphicFramePr>
               <a:graphicFrameLocks xmlns:a="http://schemas.openxmlformats.org/drawingml/2006/main" noChangeAspect="1"/>
@@ -4917,7 +5021,7 @@
                     <pic:cNvPicPr/>
                   </pic:nvPicPr>
                   <pic:blipFill rotWithShape="1">
-                    <a:blip r:embed="rId5" cstate="print">
+                    <a:blip r:embed="rId6" cstate="print">
                       <a:extLst>
                         <a:ext uri="{28A0092B-C50C-407E-A947-70E740481C1C}">
                           <a14:useLocalDpi xmlns:a14="http://schemas.microsoft.com/office/drawing/2010/main" val="0"/>
@@ -4930,7 +5034,7 @@
                   <pic:spPr bwMode="auto">
                     <a:xfrm>
                       <a:off x="0" y="0"/>
-                      <a:ext cx="3247464" cy="3611358"/>
+                      <a:ext cx="2046059" cy="2275330"/>
                     </a:xfrm>
                     <a:prstGeom prst="rect">
                       <a:avLst/>
@@ -4965,15 +5069,7 @@
           <w:sz w:val="24"/>
           <w:szCs w:val="24"/>
         </w:rPr>
-        <w:t xml:space="preserve">The correlation between pregnancy and age (0.68), BMI and skin thickness (0.66), insulin and glucose (0.58) are considered high as they have a </w:t>
-      </w:r>
-      <w:r>
-        <w:rPr>
-          <w:rFonts w:ascii="Times New Roman" w:hAnsi="Times New Roman" w:cs="Times New Roman"/>
-          <w:sz w:val="24"/>
-          <w:szCs w:val="24"/>
-        </w:rPr>
-        <w:t xml:space="preserve">correlation over 0.5 and are significantly larger than other pairwise correlations. This suggest these </w:t>
+        <w:t xml:space="preserve">The correlation between pregnancy and age (0.68), BMI and skin thickness (0.66), insulin and glucose (0.58) are considered high as they have a correlation over 0.5 and are significantly larger than other pairwise correlations. This suggest these </w:t>
       </w:r>
       <w:r>
         <w:rPr>
@@ -5017,15 +5113,347 @@
           <w:sz w:val="24"/>
           <w:szCs w:val="24"/>
         </w:rPr>
-        <w:t>VIF</w:t>
-      </w:r>
-      <w:r>
-        <w:rPr>
-          <w:rFonts w:ascii="Times New Roman" w:hAnsi="Times New Roman" w:cs="Times New Roman"/>
-          <w:sz w:val="24"/>
-          <w:szCs w:val="24"/>
-        </w:rPr>
-        <w:t>, interaction plots. “however when comparing models that included the interaction terms, these interactions were found to be non-significant”</w:t>
+        <w:t xml:space="preserve">Further investigation into possible interaction between predictors was completed with </w:t>
+      </w:r>
+      <w:r>
+        <w:rPr>
+          <w:rFonts w:ascii="Times New Roman" w:hAnsi="Times New Roman" w:cs="Times New Roman"/>
+          <w:sz w:val="24"/>
+          <w:szCs w:val="24"/>
+        </w:rPr>
+        <w:t>interaction plots.</w:t>
+      </w:r>
+      <w:r>
+        <w:rPr>
+          <w:rFonts w:ascii="Times New Roman" w:hAnsi="Times New Roman" w:cs="Times New Roman"/>
+          <w:sz w:val="24"/>
+          <w:szCs w:val="24"/>
+        </w:rPr>
+        <w:t xml:space="preserve"> Figure </w:t>
+      </w:r>
+      <w:r>
+        <w:rPr>
+          <w:rFonts w:ascii="Times New Roman" w:hAnsi="Times New Roman" w:cs="Times New Roman"/>
+          <w:b/>
+          <w:bCs/>
+          <w:sz w:val="24"/>
+          <w:szCs w:val="24"/>
+        </w:rPr>
+        <w:t>X</w:t>
+      </w:r>
+      <w:r>
+        <w:rPr>
+          <w:rFonts w:ascii="Times New Roman" w:hAnsi="Times New Roman" w:cs="Times New Roman"/>
+          <w:sz w:val="24"/>
+          <w:szCs w:val="24"/>
+        </w:rPr>
+        <w:t xml:space="preserve"> illustrate</w:t>
+      </w:r>
+      <w:r>
+        <w:rPr>
+          <w:rFonts w:ascii="Times New Roman" w:hAnsi="Times New Roman" w:cs="Times New Roman"/>
+          <w:sz w:val="24"/>
+          <w:szCs w:val="24"/>
+        </w:rPr>
+        <w:t xml:space="preserve">s </w:t>
+      </w:r>
+      <w:r>
+        <w:rPr>
+          <w:rFonts w:ascii="Times New Roman" w:hAnsi="Times New Roman" w:cs="Times New Roman"/>
+          <w:sz w:val="24"/>
+          <w:szCs w:val="24"/>
+        </w:rPr>
+        <w:t>how the variation in one predictor changes the value of the response when the value for the interacting variable is held constant.</w:t>
+      </w:r>
+    </w:p>
+    <w:p>
+      <w:pPr>
+        <w:jc w:val="center"/>
+        <w:rPr>
+          <w:rFonts w:ascii="Times New Roman" w:hAnsi="Times New Roman" w:cs="Times New Roman"/>
+          <w:sz w:val="24"/>
+          <w:szCs w:val="24"/>
+        </w:rPr>
+      </w:pPr>
+      <w:r>
+        <w:rPr>
+          <w:rFonts w:ascii="Times New Roman" w:hAnsi="Times New Roman" w:cs="Times New Roman"/>
+          <w:noProof/>
+          <w:sz w:val="24"/>
+          <w:szCs w:val="24"/>
+        </w:rPr>
+        <w:drawing>
+          <wp:inline distT="0" distB="0" distL="0" distR="0" wp14:anchorId="0479DF7C" wp14:editId="365B14F5">
+            <wp:extent cx="2617448" cy="1962952"/>
+            <wp:effectExtent l="0" t="0" r="0" b="0"/>
+            <wp:docPr id="4" name="Picture 4" descr="Chart, scatter chart&#10;&#10;Description automatically generated"/>
+            <wp:cNvGraphicFramePr>
+              <a:graphicFrameLocks xmlns:a="http://schemas.openxmlformats.org/drawingml/2006/main" noChangeAspect="1"/>
+            </wp:cNvGraphicFramePr>
+            <a:graphic xmlns:a="http://schemas.openxmlformats.org/drawingml/2006/main">
+              <a:graphicData uri="http://schemas.openxmlformats.org/drawingml/2006/picture">
+                <pic:pic xmlns:pic="http://schemas.openxmlformats.org/drawingml/2006/picture">
+                  <pic:nvPicPr>
+                    <pic:cNvPr id="4" name="Picture 4" descr="Chart, scatter chart&#10;&#10;Description automatically generated"/>
+                    <pic:cNvPicPr/>
+                  </pic:nvPicPr>
+                  <pic:blipFill>
+                    <a:blip r:embed="rId7" cstate="print">
+                      <a:extLst>
+                        <a:ext uri="{28A0092B-C50C-407E-A947-70E740481C1C}">
+                          <a14:useLocalDpi xmlns:a14="http://schemas.microsoft.com/office/drawing/2010/main" val="0"/>
+                        </a:ext>
+                      </a:extLst>
+                    </a:blip>
+                    <a:stretch>
+                      <a:fillRect/>
+                    </a:stretch>
+                  </pic:blipFill>
+                  <pic:spPr>
+                    <a:xfrm>
+                      <a:off x="0" y="0"/>
+                      <a:ext cx="2632452" cy="1974204"/>
+                    </a:xfrm>
+                    <a:prstGeom prst="rect">
+                      <a:avLst/>
+                    </a:prstGeom>
+                  </pic:spPr>
+                </pic:pic>
+              </a:graphicData>
+            </a:graphic>
+          </wp:inline>
+        </w:drawing>
+      </w:r>
+    </w:p>
+    <w:p>
+      <w:pPr>
+        <w:rPr>
+          <w:rFonts w:ascii="Times New Roman" w:hAnsi="Times New Roman" w:cs="Times New Roman"/>
+          <w:sz w:val="24"/>
+          <w:szCs w:val="24"/>
+        </w:rPr>
+      </w:pPr>
+      <w:r>
+        <w:rPr>
+          <w:rFonts w:ascii="Times New Roman" w:hAnsi="Times New Roman" w:cs="Times New Roman"/>
+          <w:sz w:val="24"/>
+          <w:szCs w:val="24"/>
+        </w:rPr>
+        <w:t xml:space="preserve">As seen in Figure </w:t>
+      </w:r>
+      <w:r>
+        <w:rPr>
+          <w:rFonts w:ascii="Times New Roman" w:hAnsi="Times New Roman" w:cs="Times New Roman"/>
+          <w:b/>
+          <w:bCs/>
+          <w:sz w:val="24"/>
+          <w:szCs w:val="24"/>
+        </w:rPr>
+        <w:t>X</w:t>
+      </w:r>
+      <w:r>
+        <w:rPr>
+          <w:rFonts w:ascii="Times New Roman" w:hAnsi="Times New Roman" w:cs="Times New Roman"/>
+          <w:sz w:val="24"/>
+          <w:szCs w:val="24"/>
+        </w:rPr>
+        <w:t xml:space="preserve">, </w:t>
+      </w:r>
+      <w:r>
+        <w:rPr>
+          <w:rFonts w:ascii="Times New Roman" w:hAnsi="Times New Roman" w:cs="Times New Roman"/>
+          <w:sz w:val="24"/>
+          <w:szCs w:val="24"/>
+        </w:rPr>
+        <w:t xml:space="preserve">the probability of a patient having gestational diabetes is greater among the older age groups. This increase in probability reduces as the glucose levels rise. The second plot in Figure </w:t>
+      </w:r>
+      <w:r>
+        <w:rPr>
+          <w:rFonts w:ascii="Times New Roman" w:hAnsi="Times New Roman" w:cs="Times New Roman"/>
+          <w:b/>
+          <w:bCs/>
+          <w:sz w:val="24"/>
+          <w:szCs w:val="24"/>
+        </w:rPr>
+        <w:t>X</w:t>
+      </w:r>
+      <w:r>
+        <w:rPr>
+          <w:rFonts w:ascii="Times New Roman" w:hAnsi="Times New Roman" w:cs="Times New Roman"/>
+          <w:sz w:val="24"/>
+          <w:szCs w:val="24"/>
+        </w:rPr>
+        <w:t xml:space="preserve"> indicates that probability of diabetes is highest when the glucose level is high, with a lower glucose level resulting in a lower chance of GDM. Utilising </w:t>
+      </w:r>
+      <w:r>
+        <w:rPr>
+          <w:rFonts w:ascii="Times New Roman" w:hAnsi="Times New Roman" w:cs="Times New Roman"/>
+          <w:sz w:val="24"/>
+          <w:szCs w:val="24"/>
+        </w:rPr>
+        <w:t xml:space="preserve">the </w:t>
+      </w:r>
+      <w:proofErr w:type="spellStart"/>
+      <w:r>
+        <w:rPr>
+          <w:rFonts w:ascii="Times New Roman" w:hAnsi="Times New Roman" w:cs="Times New Roman"/>
+          <w:i/>
+          <w:iCs/>
+          <w:sz w:val="24"/>
+          <w:szCs w:val="24"/>
+        </w:rPr>
+        <w:t>glmFSA</w:t>
+      </w:r>
+      <w:proofErr w:type="spellEnd"/>
+      <w:r>
+        <w:rPr>
+          <w:rFonts w:ascii="Times New Roman" w:hAnsi="Times New Roman" w:cs="Times New Roman"/>
+          <w:i/>
+          <w:iCs/>
+          <w:sz w:val="24"/>
+          <w:szCs w:val="24"/>
+        </w:rPr>
+        <w:t xml:space="preserve"> </w:t>
+      </w:r>
+      <w:r>
+        <w:rPr>
+          <w:rFonts w:ascii="Times New Roman" w:hAnsi="Times New Roman" w:cs="Times New Roman"/>
+          <w:sz w:val="24"/>
+          <w:szCs w:val="24"/>
+        </w:rPr>
+        <w:t xml:space="preserve">from the </w:t>
+      </w:r>
+      <w:proofErr w:type="spellStart"/>
+      <w:r>
+        <w:rPr>
+          <w:rFonts w:ascii="Times New Roman" w:hAnsi="Times New Roman" w:cs="Times New Roman"/>
+          <w:i/>
+          <w:iCs/>
+          <w:sz w:val="24"/>
+          <w:szCs w:val="24"/>
+        </w:rPr>
+        <w:t>rFSA</w:t>
+      </w:r>
+      <w:proofErr w:type="spellEnd"/>
+      <w:r>
+        <w:rPr>
+          <w:rFonts w:ascii="Times New Roman" w:hAnsi="Times New Roman" w:cs="Times New Roman"/>
+          <w:i/>
+          <w:iCs/>
+          <w:sz w:val="24"/>
+          <w:szCs w:val="24"/>
+        </w:rPr>
+        <w:t xml:space="preserve"> </w:t>
+      </w:r>
+      <w:r>
+        <w:rPr>
+          <w:rFonts w:ascii="Times New Roman" w:hAnsi="Times New Roman" w:cs="Times New Roman"/>
+          <w:sz w:val="24"/>
+          <w:szCs w:val="24"/>
+        </w:rPr>
+        <w:t xml:space="preserve">package, all feasible solutions to a specified generalized linear model that could include </w:t>
+      </w:r>
+      <w:r>
+        <w:rPr>
+          <w:rFonts w:ascii="Times New Roman" w:hAnsi="Times New Roman" w:cs="Times New Roman"/>
+          <w:i/>
+          <w:iCs/>
+          <w:sz w:val="24"/>
+          <w:szCs w:val="24"/>
+        </w:rPr>
+        <w:t>m</w:t>
+      </w:r>
+      <w:r>
+        <w:rPr>
+          <w:rFonts w:ascii="Times New Roman" w:hAnsi="Times New Roman" w:cs="Times New Roman"/>
+          <w:sz w:val="24"/>
+          <w:szCs w:val="24"/>
+        </w:rPr>
+        <w:t>-</w:t>
+      </w:r>
+      <w:proofErr w:type="spellStart"/>
+      <w:r>
+        <w:rPr>
+          <w:rFonts w:ascii="Times New Roman" w:hAnsi="Times New Roman" w:cs="Times New Roman"/>
+          <w:sz w:val="24"/>
+          <w:szCs w:val="24"/>
+        </w:rPr>
+        <w:t>th</w:t>
+      </w:r>
+      <w:proofErr w:type="spellEnd"/>
+      <w:r>
+        <w:rPr>
+          <w:rFonts w:ascii="Times New Roman" w:hAnsi="Times New Roman" w:cs="Times New Roman"/>
+          <w:sz w:val="24"/>
+          <w:szCs w:val="24"/>
+        </w:rPr>
+        <w:t xml:space="preserve"> order interactions can be found. In this case, </w:t>
+      </w:r>
+      <w:r>
+        <w:rPr>
+          <w:rFonts w:ascii="Times New Roman" w:hAnsi="Times New Roman" w:cs="Times New Roman"/>
+          <w:i/>
+          <w:iCs/>
+          <w:sz w:val="24"/>
+          <w:szCs w:val="24"/>
+        </w:rPr>
+        <w:t>m</w:t>
+      </w:r>
+      <w:r>
+        <w:rPr>
+          <w:rFonts w:ascii="Times New Roman" w:hAnsi="Times New Roman" w:cs="Times New Roman"/>
+          <w:sz w:val="24"/>
+          <w:szCs w:val="24"/>
+        </w:rPr>
+        <w:t xml:space="preserve"> was limited to two. W</w:t>
+      </w:r>
+      <w:r>
+        <w:rPr>
+          <w:rFonts w:ascii="Times New Roman" w:hAnsi="Times New Roman" w:cs="Times New Roman"/>
+          <w:sz w:val="24"/>
+          <w:szCs w:val="24"/>
+        </w:rPr>
+        <w:t>hen comparing models that included the interaction terms</w:t>
+      </w:r>
+      <w:r>
+        <w:rPr>
+          <w:rFonts w:ascii="Times New Roman" w:hAnsi="Times New Roman" w:cs="Times New Roman"/>
+          <w:sz w:val="24"/>
+          <w:szCs w:val="24"/>
+        </w:rPr>
+        <w:t xml:space="preserve"> with those that did not</w:t>
+      </w:r>
+      <w:r>
+        <w:rPr>
+          <w:rFonts w:ascii="Times New Roman" w:hAnsi="Times New Roman" w:cs="Times New Roman"/>
+          <w:sz w:val="24"/>
+          <w:szCs w:val="24"/>
+        </w:rPr>
+        <w:t xml:space="preserve">, these interactions were found to be </w:t>
+      </w:r>
+      <w:r>
+        <w:rPr>
+          <w:rFonts w:ascii="Times New Roman" w:hAnsi="Times New Roman" w:cs="Times New Roman"/>
+          <w:sz w:val="24"/>
+          <w:szCs w:val="24"/>
+        </w:rPr>
+        <w:t>in</w:t>
+      </w:r>
+      <w:r>
+        <w:rPr>
+          <w:rFonts w:ascii="Times New Roman" w:hAnsi="Times New Roman" w:cs="Times New Roman"/>
+          <w:sz w:val="24"/>
+          <w:szCs w:val="24"/>
+        </w:rPr>
+        <w:t>significant</w:t>
+      </w:r>
+      <w:r>
+        <w:rPr>
+          <w:rFonts w:ascii="Times New Roman" w:hAnsi="Times New Roman" w:cs="Times New Roman"/>
+          <w:sz w:val="24"/>
+          <w:szCs w:val="24"/>
+        </w:rPr>
+        <w:t>.</w:t>
       </w:r>
     </w:p>
     <w:p>
@@ -5085,7 +5513,59 @@
           <w:sz w:val="24"/>
           <w:szCs w:val="24"/>
         </w:rPr>
-        <w:t xml:space="preserve"> From the AIC value, it can be seen that a model with four predictors proved to fit best, with these predictors being: glucose, BMI, DiabetesPedigreeFunction and Age.</w:t>
+        <w:t xml:space="preserve"> From the AIC value, </w:t>
+      </w:r>
+      <w:proofErr w:type="gramStart"/>
+      <w:r>
+        <w:rPr>
+          <w:rFonts w:ascii="Times New Roman" w:hAnsi="Times New Roman" w:cs="Times New Roman"/>
+          <w:sz w:val="24"/>
+          <w:szCs w:val="24"/>
+        </w:rPr>
+        <w:t>it can be seen that a</w:t>
+      </w:r>
+      <w:proofErr w:type="gramEnd"/>
+      <w:r>
+        <w:rPr>
+          <w:rFonts w:ascii="Times New Roman" w:hAnsi="Times New Roman" w:cs="Times New Roman"/>
+          <w:sz w:val="24"/>
+          <w:szCs w:val="24"/>
+        </w:rPr>
+        <w:t xml:space="preserve"> model with four predictors proved to fit best, with these predictors being: </w:t>
+      </w:r>
+      <w:r>
+        <w:rPr>
+          <w:rFonts w:ascii="Times New Roman" w:hAnsi="Times New Roman" w:cs="Times New Roman"/>
+          <w:sz w:val="24"/>
+          <w:szCs w:val="24"/>
+        </w:rPr>
+        <w:t>G</w:t>
+      </w:r>
+      <w:r>
+        <w:rPr>
+          <w:rFonts w:ascii="Times New Roman" w:hAnsi="Times New Roman" w:cs="Times New Roman"/>
+          <w:sz w:val="24"/>
+          <w:szCs w:val="24"/>
+        </w:rPr>
+        <w:t xml:space="preserve">lucose, BMI, </w:t>
+      </w:r>
+      <w:proofErr w:type="spellStart"/>
+      <w:r>
+        <w:rPr>
+          <w:rFonts w:ascii="Times New Roman" w:hAnsi="Times New Roman" w:cs="Times New Roman"/>
+          <w:sz w:val="24"/>
+          <w:szCs w:val="24"/>
+        </w:rPr>
+        <w:t>DiabetesPedigreeFunction</w:t>
+      </w:r>
+      <w:proofErr w:type="spellEnd"/>
+      <w:r>
+        <w:rPr>
+          <w:rFonts w:ascii="Times New Roman" w:hAnsi="Times New Roman" w:cs="Times New Roman"/>
+          <w:sz w:val="24"/>
+          <w:szCs w:val="24"/>
+        </w:rPr>
+        <w:t xml:space="preserve"> and Age.</w:t>
       </w:r>
     </w:p>
     <w:p>
@@ -5101,10 +5581,81 @@
       <w:pPr>
         <w:rPr>
           <w:rFonts w:ascii="Times New Roman" w:hAnsi="Times New Roman" w:cs="Times New Roman"/>
+          <w:i/>
+          <w:iCs/>
           <w:sz w:val="24"/>
           <w:szCs w:val="24"/>
         </w:rPr>
       </w:pPr>
+      <w:r>
+        <w:rPr>
+          <w:rFonts w:ascii="Times New Roman" w:hAnsi="Times New Roman" w:cs="Times New Roman"/>
+          <w:i/>
+          <w:iCs/>
+          <w:sz w:val="24"/>
+          <w:szCs w:val="24"/>
+        </w:rPr>
+        <w:t>Proposed Model</w:t>
+      </w:r>
+    </w:p>
+    <w:p>
+      <w:pPr>
+        <w:rPr>
+          <w:rFonts w:ascii="Times New Roman" w:hAnsi="Times New Roman" w:cs="Times New Roman"/>
+          <w:sz w:val="24"/>
+          <w:szCs w:val="24"/>
+        </w:rPr>
+      </w:pPr>
+      <w:r>
+        <w:rPr>
+          <w:rFonts w:ascii="Times New Roman" w:hAnsi="Times New Roman" w:cs="Times New Roman"/>
+          <w:sz w:val="24"/>
+          <w:szCs w:val="24"/>
+        </w:rPr>
+        <w:t xml:space="preserve">An 80/20 training-test split was utilised on the pre-processed data. 5-fold cross validation </w:t>
+      </w:r>
+      <w:r>
+        <w:rPr>
+          <w:rFonts w:ascii="Times New Roman" w:hAnsi="Times New Roman" w:cs="Times New Roman"/>
+          <w:sz w:val="24"/>
+          <w:szCs w:val="24"/>
+        </w:rPr>
+        <w:t xml:space="preserve">using the training data </w:t>
+      </w:r>
+      <w:r>
+        <w:rPr>
+          <w:rFonts w:ascii="Times New Roman" w:hAnsi="Times New Roman" w:cs="Times New Roman"/>
+          <w:sz w:val="24"/>
+          <w:szCs w:val="24"/>
+        </w:rPr>
+        <w:t xml:space="preserve">was run on the model and returned from the best-subset selection. This </w:t>
+      </w:r>
+      <w:r>
+        <w:rPr>
+          <w:rFonts w:ascii="Times New Roman" w:hAnsi="Times New Roman" w:cs="Times New Roman"/>
+          <w:sz w:val="24"/>
+          <w:szCs w:val="24"/>
+        </w:rPr>
+        <w:lastRenderedPageBreak/>
+        <w:t xml:space="preserve">model had a test accuracy estimate of 78.36% and therefore a misclassification rate of 21.64%. </w:t>
+      </w:r>
+    </w:p>
+    <w:p>
+      <w:pPr>
+        <w:rPr>
+          <w:rFonts w:ascii="Times New Roman" w:hAnsi="Times New Roman" w:cs="Times New Roman"/>
+          <w:sz w:val="24"/>
+          <w:szCs w:val="24"/>
+        </w:rPr>
+      </w:pPr>
+      <w:r>
+        <w:rPr>
+          <w:rFonts w:ascii="Times New Roman" w:hAnsi="Times New Roman" w:cs="Times New Roman"/>
+          <w:sz w:val="24"/>
+          <w:szCs w:val="24"/>
+        </w:rPr>
+        <w:t xml:space="preserve">The remaining test set was then used to test the model trained on all the training data. Table </w:t>
+      </w:r>
       <w:r>
         <w:rPr>
           <w:rFonts w:ascii="Times New Roman" w:hAnsi="Times New Roman" w:cs="Times New Roman"/>
@@ -5113,8 +5664,756 @@
           <w:sz w:val="24"/>
           <w:szCs w:val="24"/>
         </w:rPr>
+        <w:t>X</w:t>
+      </w:r>
+      <w:r>
+        <w:rPr>
+          <w:rFonts w:ascii="Times New Roman" w:hAnsi="Times New Roman" w:cs="Times New Roman"/>
+          <w:sz w:val="24"/>
+          <w:szCs w:val="24"/>
+        </w:rPr>
+        <w:t xml:space="preserve"> shows the confusion matrix produced from the test set:</w:t>
+      </w:r>
+    </w:p>
+    <w:tbl>
+      <w:tblPr>
+        <w:tblStyle w:val="TableGrid"/>
+        <w:tblW w:w="0" w:type="auto"/>
+        <w:tblLook w:val="04A0" w:firstRow="1" w:lastRow="0" w:firstColumn="1" w:lastColumn="0" w:noHBand="0" w:noVBand="1"/>
+      </w:tblPr>
+      <w:tblGrid>
+        <w:gridCol w:w="1333"/>
+        <w:gridCol w:w="456"/>
+        <w:gridCol w:w="1393"/>
+        <w:gridCol w:w="1213"/>
+      </w:tblGrid>
+      <w:tr>
+        <w:tc>
+          <w:tcPr>
+            <w:tcW w:w="1333" w:type="dxa"/>
+            <w:tcBorders>
+              <w:top w:val="nil"/>
+              <w:left w:val="nil"/>
+              <w:bottom w:val="nil"/>
+              <w:right w:val="nil"/>
+            </w:tcBorders>
+          </w:tcPr>
+          <w:p>
+            <w:pPr>
+              <w:rPr>
+                <w:rFonts w:ascii="Times New Roman" w:hAnsi="Times New Roman" w:cs="Times New Roman"/>
+                <w:sz w:val="24"/>
+                <w:szCs w:val="24"/>
+              </w:rPr>
+            </w:pPr>
+          </w:p>
+        </w:tc>
+        <w:tc>
+          <w:tcPr>
+            <w:tcW w:w="456" w:type="dxa"/>
+            <w:tcBorders>
+              <w:top w:val="nil"/>
+              <w:left w:val="nil"/>
+              <w:bottom w:val="nil"/>
+            </w:tcBorders>
+          </w:tcPr>
+          <w:p>
+            <w:pPr>
+              <w:jc w:val="center"/>
+              <w:rPr>
+                <w:rFonts w:ascii="Times New Roman" w:hAnsi="Times New Roman" w:cs="Times New Roman"/>
+                <w:sz w:val="24"/>
+                <w:szCs w:val="24"/>
+              </w:rPr>
+            </w:pPr>
+          </w:p>
+        </w:tc>
+        <w:tc>
+          <w:tcPr>
+            <w:tcW w:w="2606" w:type="dxa"/>
+            <w:gridSpan w:val="2"/>
+          </w:tcPr>
+          <w:p>
+            <w:pPr>
+              <w:jc w:val="center"/>
+              <w:rPr>
+                <w:rFonts w:ascii="Times New Roman" w:hAnsi="Times New Roman" w:cs="Times New Roman"/>
+                <w:sz w:val="24"/>
+                <w:szCs w:val="24"/>
+              </w:rPr>
+            </w:pPr>
+            <w:r>
+              <w:rPr>
+                <w:rFonts w:ascii="Times New Roman" w:hAnsi="Times New Roman" w:cs="Times New Roman"/>
+                <w:sz w:val="24"/>
+                <w:szCs w:val="24"/>
+              </w:rPr>
+              <w:t>Predicted</w:t>
+            </w:r>
+          </w:p>
+        </w:tc>
+      </w:tr>
+      <w:tr>
+        <w:tc>
+          <w:tcPr>
+            <w:tcW w:w="1333" w:type="dxa"/>
+            <w:tcBorders>
+              <w:top w:val="nil"/>
+              <w:left w:val="nil"/>
+              <w:right w:val="nil"/>
+            </w:tcBorders>
+          </w:tcPr>
+          <w:p>
+            <w:pPr>
+              <w:jc w:val="center"/>
+              <w:rPr>
+                <w:rFonts w:ascii="Times New Roman" w:hAnsi="Times New Roman" w:cs="Times New Roman"/>
+                <w:sz w:val="24"/>
+                <w:szCs w:val="24"/>
+              </w:rPr>
+            </w:pPr>
+          </w:p>
+        </w:tc>
+        <w:tc>
+          <w:tcPr>
+            <w:tcW w:w="456" w:type="dxa"/>
+            <w:tcBorders>
+              <w:top w:val="nil"/>
+              <w:left w:val="nil"/>
+            </w:tcBorders>
+          </w:tcPr>
+          <w:p>
+            <w:pPr>
+              <w:rPr>
+                <w:rFonts w:ascii="Times New Roman" w:hAnsi="Times New Roman" w:cs="Times New Roman"/>
+                <w:sz w:val="24"/>
+                <w:szCs w:val="24"/>
+              </w:rPr>
+            </w:pPr>
+          </w:p>
+        </w:tc>
+        <w:tc>
+          <w:tcPr>
+            <w:tcW w:w="1393" w:type="dxa"/>
+          </w:tcPr>
+          <w:p>
+            <w:pPr>
+              <w:jc w:val="center"/>
+              <w:rPr>
+                <w:rFonts w:ascii="Times New Roman" w:hAnsi="Times New Roman" w:cs="Times New Roman"/>
+                <w:sz w:val="24"/>
+                <w:szCs w:val="24"/>
+              </w:rPr>
+            </w:pPr>
+            <w:r>
+              <w:rPr>
+                <w:rFonts w:ascii="Times New Roman" w:hAnsi="Times New Roman" w:cs="Times New Roman"/>
+                <w:sz w:val="24"/>
+                <w:szCs w:val="24"/>
+              </w:rPr>
+              <w:t>1</w:t>
+            </w:r>
+          </w:p>
+        </w:tc>
+        <w:tc>
+          <w:tcPr>
+            <w:tcW w:w="1213" w:type="dxa"/>
+          </w:tcPr>
+          <w:p>
+            <w:pPr>
+              <w:jc w:val="center"/>
+              <w:rPr>
+                <w:rFonts w:ascii="Times New Roman" w:hAnsi="Times New Roman" w:cs="Times New Roman"/>
+                <w:sz w:val="24"/>
+                <w:szCs w:val="24"/>
+              </w:rPr>
+            </w:pPr>
+            <w:r>
+              <w:rPr>
+                <w:rFonts w:ascii="Times New Roman" w:hAnsi="Times New Roman" w:cs="Times New Roman"/>
+                <w:sz w:val="24"/>
+                <w:szCs w:val="24"/>
+              </w:rPr>
+              <w:t>0</w:t>
+            </w:r>
+          </w:p>
+        </w:tc>
+      </w:tr>
+      <w:tr>
+        <w:tc>
+          <w:tcPr>
+            <w:tcW w:w="1333" w:type="dxa"/>
+            <w:vMerge w:val="restart"/>
+          </w:tcPr>
+          <w:p>
+            <w:pPr>
+              <w:spacing w:before="120"/>
+              <w:jc w:val="center"/>
+              <w:rPr>
+                <w:rFonts w:ascii="Times New Roman" w:hAnsi="Times New Roman" w:cs="Times New Roman"/>
+                <w:sz w:val="24"/>
+                <w:szCs w:val="24"/>
+              </w:rPr>
+            </w:pPr>
+            <w:r>
+              <w:rPr>
+                <w:rFonts w:ascii="Times New Roman" w:hAnsi="Times New Roman" w:cs="Times New Roman"/>
+                <w:sz w:val="24"/>
+                <w:szCs w:val="24"/>
+              </w:rPr>
+              <w:t>Actual</w:t>
+            </w:r>
+          </w:p>
+        </w:tc>
+        <w:tc>
+          <w:tcPr>
+            <w:tcW w:w="456" w:type="dxa"/>
+          </w:tcPr>
+          <w:p>
+            <w:pPr>
+              <w:jc w:val="center"/>
+              <w:rPr>
+                <w:rFonts w:ascii="Times New Roman" w:hAnsi="Times New Roman" w:cs="Times New Roman"/>
+                <w:sz w:val="24"/>
+                <w:szCs w:val="24"/>
+              </w:rPr>
+            </w:pPr>
+            <w:r>
+              <w:rPr>
+                <w:rFonts w:ascii="Times New Roman" w:hAnsi="Times New Roman" w:cs="Times New Roman"/>
+                <w:sz w:val="24"/>
+                <w:szCs w:val="24"/>
+              </w:rPr>
+              <w:t>1</w:t>
+            </w:r>
+          </w:p>
+        </w:tc>
+        <w:tc>
+          <w:tcPr>
+            <w:tcW w:w="1393" w:type="dxa"/>
+          </w:tcPr>
+          <w:p>
+            <w:pPr>
+              <w:rPr>
+                <w:rFonts w:ascii="Times New Roman" w:hAnsi="Times New Roman" w:cs="Times New Roman"/>
+                <w:sz w:val="24"/>
+                <w:szCs w:val="24"/>
+              </w:rPr>
+            </w:pPr>
+            <w:r>
+              <w:rPr>
+                <w:rFonts w:ascii="Times New Roman" w:hAnsi="Times New Roman" w:cs="Times New Roman"/>
+                <w:sz w:val="24"/>
+                <w:szCs w:val="24"/>
+              </w:rPr>
+              <w:t>47</w:t>
+            </w:r>
+          </w:p>
+        </w:tc>
+        <w:tc>
+          <w:tcPr>
+            <w:tcW w:w="1213" w:type="dxa"/>
+          </w:tcPr>
+          <w:p>
+            <w:pPr>
+              <w:rPr>
+                <w:rFonts w:ascii="Times New Roman" w:hAnsi="Times New Roman" w:cs="Times New Roman"/>
+                <w:sz w:val="24"/>
+                <w:szCs w:val="24"/>
+              </w:rPr>
+            </w:pPr>
+            <w:r>
+              <w:rPr>
+                <w:rFonts w:ascii="Times New Roman" w:hAnsi="Times New Roman" w:cs="Times New Roman"/>
+                <w:sz w:val="24"/>
+                <w:szCs w:val="24"/>
+              </w:rPr>
+              <w:t>10</w:t>
+            </w:r>
+          </w:p>
+        </w:tc>
+      </w:tr>
+      <w:tr>
+        <w:tc>
+          <w:tcPr>
+            <w:tcW w:w="1333" w:type="dxa"/>
+            <w:vMerge/>
+          </w:tcPr>
+          <w:p>
+            <w:pPr>
+              <w:rPr>
+                <w:rFonts w:ascii="Times New Roman" w:hAnsi="Times New Roman" w:cs="Times New Roman"/>
+                <w:sz w:val="24"/>
+                <w:szCs w:val="24"/>
+              </w:rPr>
+            </w:pPr>
+          </w:p>
+        </w:tc>
+        <w:tc>
+          <w:tcPr>
+            <w:tcW w:w="456" w:type="dxa"/>
+          </w:tcPr>
+          <w:p>
+            <w:pPr>
+              <w:jc w:val="center"/>
+              <w:rPr>
+                <w:rFonts w:ascii="Times New Roman" w:hAnsi="Times New Roman" w:cs="Times New Roman"/>
+                <w:sz w:val="24"/>
+                <w:szCs w:val="24"/>
+              </w:rPr>
+            </w:pPr>
+            <w:r>
+              <w:rPr>
+                <w:rFonts w:ascii="Times New Roman" w:hAnsi="Times New Roman" w:cs="Times New Roman"/>
+                <w:sz w:val="24"/>
+                <w:szCs w:val="24"/>
+              </w:rPr>
+              <w:t>0</w:t>
+            </w:r>
+          </w:p>
+        </w:tc>
+        <w:tc>
+          <w:tcPr>
+            <w:tcW w:w="1393" w:type="dxa"/>
+          </w:tcPr>
+          <w:p>
+            <w:pPr>
+              <w:rPr>
+                <w:rFonts w:ascii="Times New Roman" w:hAnsi="Times New Roman" w:cs="Times New Roman"/>
+                <w:sz w:val="24"/>
+                <w:szCs w:val="24"/>
+              </w:rPr>
+            </w:pPr>
+            <w:r>
+              <w:rPr>
+                <w:rFonts w:ascii="Times New Roman" w:hAnsi="Times New Roman" w:cs="Times New Roman"/>
+                <w:sz w:val="24"/>
+                <w:szCs w:val="24"/>
+              </w:rPr>
+              <w:t>7</w:t>
+            </w:r>
+          </w:p>
+        </w:tc>
+        <w:tc>
+          <w:tcPr>
+            <w:tcW w:w="1213" w:type="dxa"/>
+          </w:tcPr>
+          <w:p>
+            <w:pPr>
+              <w:rPr>
+                <w:rFonts w:ascii="Times New Roman" w:hAnsi="Times New Roman" w:cs="Times New Roman"/>
+                <w:sz w:val="24"/>
+                <w:szCs w:val="24"/>
+              </w:rPr>
+            </w:pPr>
+            <w:r>
+              <w:rPr>
+                <w:rFonts w:ascii="Times New Roman" w:hAnsi="Times New Roman" w:cs="Times New Roman"/>
+                <w:sz w:val="24"/>
+                <w:szCs w:val="24"/>
+              </w:rPr>
+              <w:t>15</w:t>
+            </w:r>
+          </w:p>
+        </w:tc>
+      </w:tr>
+    </w:tbl>
+    <w:p>
+      <w:pPr>
+        <w:rPr>
+          <w:rFonts w:ascii="Times New Roman" w:hAnsi="Times New Roman" w:cs="Times New Roman"/>
+          <w:sz w:val="24"/>
+          <w:szCs w:val="24"/>
+        </w:rPr>
+      </w:pPr>
+    </w:p>
+    <w:p>
+      <w:pPr>
+        <w:rPr>
+          <w:rFonts w:ascii="Times New Roman" w:hAnsi="Times New Roman" w:cs="Times New Roman"/>
+          <w:sz w:val="24"/>
+          <w:szCs w:val="24"/>
+        </w:rPr>
+      </w:pPr>
+      <w:r>
+        <w:rPr>
+          <w:rFonts w:ascii="Times New Roman" w:hAnsi="Times New Roman" w:cs="Times New Roman"/>
+          <w:sz w:val="24"/>
+          <w:szCs w:val="24"/>
+        </w:rPr>
+        <w:t>Thus</w:t>
+      </w:r>
+      <w:r>
+        <w:rPr>
+          <w:rFonts w:ascii="Times New Roman" w:hAnsi="Times New Roman" w:cs="Times New Roman"/>
+          <w:sz w:val="24"/>
+          <w:szCs w:val="24"/>
+        </w:rPr>
+        <w:t>, the following model is proposed:</w:t>
+      </w:r>
+    </w:p>
+    <w:p>
+      <w:pPr>
+        <w:rPr>
+          <w:rFonts w:ascii="Times New Roman" w:hAnsi="Times New Roman" w:cs="Times New Roman"/>
+          <w:i/>
+          <w:sz w:val="24"/>
+          <w:szCs w:val="24"/>
+        </w:rPr>
+      </w:pPr>
+      <m:oMathPara>
+        <m:oMath>
+          <m:r>
+            <w:rPr>
+              <w:rFonts w:ascii="Cambria Math" w:eastAsiaTheme="minorEastAsia" w:hAnsi="Cambria Math" w:cs="Times New Roman"/>
+              <w:sz w:val="24"/>
+              <w:szCs w:val="24"/>
+            </w:rPr>
+            <m:t>logit</m:t>
+          </m:r>
+          <m:d>
+            <m:dPr>
+              <m:ctrlPr>
+                <w:rPr>
+                  <w:rFonts w:ascii="Cambria Math" w:eastAsiaTheme="minorEastAsia" w:hAnsi="Cambria Math" w:cs="Times New Roman"/>
+                  <w:i/>
+                  <w:sz w:val="24"/>
+                  <w:szCs w:val="24"/>
+                </w:rPr>
+              </m:ctrlPr>
+            </m:dPr>
+            <m:e>
+              <m:sSub>
+                <m:sSubPr>
+                  <m:ctrlPr>
+                    <w:rPr>
+                      <w:rFonts w:ascii="Cambria Math" w:eastAsiaTheme="minorEastAsia" w:hAnsi="Cambria Math" w:cs="Times New Roman"/>
+                      <w:i/>
+                      <w:sz w:val="24"/>
+                      <w:szCs w:val="24"/>
+                    </w:rPr>
+                  </m:ctrlPr>
+                </m:sSubPr>
+                <m:e>
+                  <m:r>
+                    <w:rPr>
+                      <w:rFonts w:ascii="Cambria Math" w:eastAsiaTheme="minorEastAsia" w:hAnsi="Cambria Math" w:cs="Times New Roman"/>
+                      <w:sz w:val="24"/>
+                      <w:szCs w:val="24"/>
+                    </w:rPr>
+                    <m:t>π</m:t>
+                  </m:r>
+                </m:e>
+                <m:sub>
+                  <m:r>
+                    <w:rPr>
+                      <w:rFonts w:ascii="Cambria Math" w:eastAsiaTheme="minorEastAsia" w:hAnsi="Cambria Math" w:cs="Times New Roman"/>
+                      <w:sz w:val="24"/>
+                      <w:szCs w:val="24"/>
+                    </w:rPr>
+                    <m:t>i</m:t>
+                  </m:r>
+                </m:sub>
+              </m:sSub>
+            </m:e>
+          </m:d>
+          <m:r>
+            <w:rPr>
+              <w:rFonts w:ascii="Cambria Math" w:eastAsiaTheme="minorEastAsia" w:hAnsi="Cambria Math" w:cs="Times New Roman"/>
+              <w:sz w:val="24"/>
+              <w:szCs w:val="24"/>
+            </w:rPr>
+            <m:t>=</m:t>
+          </m:r>
+          <m:r>
+            <w:rPr>
+              <w:rFonts w:ascii="Cambria Math" w:eastAsiaTheme="minorEastAsia" w:hAnsi="Cambria Math" w:cs="Times New Roman"/>
+              <w:sz w:val="24"/>
+              <w:szCs w:val="24"/>
+            </w:rPr>
+            <m:t>-10.49+0.0378*Glucose+0.084*BMI+1.60*DiabetesPedigreeFunction+0.43*Age</m:t>
+          </m:r>
+        </m:oMath>
+      </m:oMathPara>
+    </w:p>
+    <w:p>
+      <w:pPr>
+        <w:rPr>
+          <w:rFonts w:ascii="Times New Roman" w:hAnsi="Times New Roman" w:cs="Times New Roman"/>
+          <w:sz w:val="24"/>
+          <w:szCs w:val="24"/>
+        </w:rPr>
+      </w:pPr>
+      <w:r>
+        <w:rPr>
+          <w:rFonts w:ascii="Times New Roman" w:hAnsi="Times New Roman" w:cs="Times New Roman"/>
+          <w:sz w:val="24"/>
+          <w:szCs w:val="24"/>
+        </w:rPr>
+        <w:t xml:space="preserve"> </w:t>
+      </w:r>
+      <w:r>
+        <w:rPr>
+          <w:rFonts w:ascii="Times New Roman" w:hAnsi="Times New Roman" w:cs="Times New Roman"/>
+          <w:b/>
+          <w:bCs/>
+          <w:sz w:val="24"/>
+          <w:szCs w:val="24"/>
+        </w:rPr>
+        <w:t>Discussion</w:t>
+      </w:r>
+    </w:p>
+    <w:p>
+      <w:pPr>
+        <w:rPr>
+          <w:rFonts w:ascii="Times New Roman" w:hAnsi="Times New Roman" w:cs="Times New Roman"/>
+          <w:sz w:val="24"/>
+          <w:szCs w:val="24"/>
+        </w:rPr>
+      </w:pPr>
+      <w:r>
+        <w:rPr>
+          <w:rFonts w:ascii="Times New Roman" w:hAnsi="Times New Roman" w:cs="Times New Roman"/>
+          <w:sz w:val="24"/>
+          <w:szCs w:val="24"/>
+        </w:rPr>
+        <w:t xml:space="preserve">From the model, </w:t>
+      </w:r>
+      <w:proofErr w:type="gramStart"/>
+      <w:r>
+        <w:rPr>
+          <w:rFonts w:ascii="Times New Roman" w:hAnsi="Times New Roman" w:cs="Times New Roman"/>
+          <w:sz w:val="24"/>
+          <w:szCs w:val="24"/>
+        </w:rPr>
+        <w:t>it can be seen that a</w:t>
+      </w:r>
+      <w:proofErr w:type="gramEnd"/>
+      <w:r>
+        <w:rPr>
+          <w:rFonts w:ascii="Times New Roman" w:hAnsi="Times New Roman" w:cs="Times New Roman"/>
+          <w:sz w:val="24"/>
+          <w:szCs w:val="24"/>
+        </w:rPr>
+        <w:t xml:space="preserve"> family history of GDM will significantly increase the log odds of developing gestation diabetes. </w:t>
+      </w:r>
+      <w:r>
+        <w:rPr>
+          <w:rFonts w:ascii="Times New Roman" w:hAnsi="Times New Roman" w:cs="Times New Roman"/>
+          <w:sz w:val="24"/>
+          <w:szCs w:val="24"/>
+        </w:rPr>
+        <w:t>As each of the predictors are quantitative, they have a linear relationship with the log odds of a patient having diabetes. It is important, however, to acknowledge the limitations of this model. Firstly, the data only contained a small number of predictors, of which, an even smaller subset were selected for inclusion in the model. Th</w:t>
+      </w:r>
+      <w:r>
+        <w:rPr>
+          <w:rFonts w:ascii="Times New Roman" w:hAnsi="Times New Roman" w:cs="Times New Roman"/>
+          <w:sz w:val="24"/>
+          <w:szCs w:val="24"/>
+        </w:rPr>
+        <w:t xml:space="preserve">e data was also restricted to women of Pima Indian heritage, meaning that the model may not be suitable for data sets with more predictors, or for data from patients of differing ethnicities. Future research into this problem may be able to incorporate more lifestyle factors such as whether the patient smokes, alcohol consumption, physical activity frequency and a larger array of genetic traits.  </w:t>
+      </w:r>
+    </w:p>
+    <w:p>
+      <w:pPr>
+        <w:rPr>
+          <w:rFonts w:ascii="Times New Roman" w:hAnsi="Times New Roman" w:cs="Times New Roman"/>
+          <w:sz w:val="24"/>
+          <w:szCs w:val="24"/>
+        </w:rPr>
+      </w:pPr>
+    </w:p>
+    <w:p>
+      <w:pPr>
+        <w:rPr>
+          <w:rFonts w:ascii="Times New Roman" w:hAnsi="Times New Roman" w:cs="Times New Roman"/>
+          <w:sz w:val="24"/>
+          <w:szCs w:val="24"/>
+        </w:rPr>
+      </w:pPr>
+      <w:r>
+        <w:rPr>
+          <w:rFonts w:ascii="Times New Roman" w:hAnsi="Times New Roman" w:cs="Times New Roman"/>
+          <w:b/>
+          <w:bCs/>
+          <w:sz w:val="24"/>
+          <w:szCs w:val="24"/>
+        </w:rPr>
         <w:t>Conclusion</w:t>
       </w:r>
+    </w:p>
+    <w:p>
+      <w:pPr>
+        <w:rPr>
+          <w:rFonts w:ascii="Times New Roman" w:hAnsi="Times New Roman" w:cs="Times New Roman"/>
+          <w:sz w:val="24"/>
+          <w:szCs w:val="24"/>
+        </w:rPr>
+      </w:pPr>
+      <w:r>
+        <w:rPr>
+          <w:rFonts w:ascii="Times New Roman" w:hAnsi="Times New Roman" w:cs="Times New Roman"/>
+          <w:sz w:val="24"/>
+          <w:szCs w:val="24"/>
+        </w:rPr>
+        <w:t xml:space="preserve">The early detection of </w:t>
+      </w:r>
+      <w:r>
+        <w:rPr>
+          <w:rFonts w:ascii="Times New Roman" w:hAnsi="Times New Roman" w:cs="Times New Roman"/>
+          <w:sz w:val="24"/>
+          <w:szCs w:val="24"/>
+        </w:rPr>
+        <w:t>gestational diabetes</w:t>
+      </w:r>
+      <w:r>
+        <w:rPr>
+          <w:rFonts w:ascii="Times New Roman" w:hAnsi="Times New Roman" w:cs="Times New Roman"/>
+          <w:sz w:val="24"/>
+          <w:szCs w:val="24"/>
+        </w:rPr>
+        <w:t xml:space="preserve"> </w:t>
+      </w:r>
+      <w:r>
+        <w:rPr>
+          <w:rFonts w:ascii="Times New Roman" w:hAnsi="Times New Roman" w:cs="Times New Roman"/>
+          <w:sz w:val="24"/>
+          <w:szCs w:val="24"/>
+        </w:rPr>
+        <w:t xml:space="preserve">can significantly minimise </w:t>
+      </w:r>
+      <w:r>
+        <w:rPr>
+          <w:rFonts w:ascii="Times New Roman" w:hAnsi="Times New Roman" w:cs="Times New Roman"/>
+          <w:sz w:val="24"/>
+          <w:szCs w:val="24"/>
+        </w:rPr>
+        <w:t xml:space="preserve">the impact of the condition on </w:t>
+      </w:r>
+      <w:r>
+        <w:rPr>
+          <w:rFonts w:ascii="Times New Roman" w:hAnsi="Times New Roman" w:cs="Times New Roman"/>
+          <w:sz w:val="24"/>
+          <w:szCs w:val="24"/>
+        </w:rPr>
+        <w:t>expectant mothers</w:t>
+      </w:r>
+      <w:r>
+        <w:rPr>
+          <w:rFonts w:ascii="Times New Roman" w:hAnsi="Times New Roman" w:cs="Times New Roman"/>
+          <w:sz w:val="24"/>
+          <w:szCs w:val="24"/>
+        </w:rPr>
+        <w:t>.</w:t>
+      </w:r>
+      <w:r>
+        <w:rPr>
+          <w:rFonts w:ascii="Times New Roman" w:hAnsi="Times New Roman" w:cs="Times New Roman"/>
+          <w:sz w:val="24"/>
+          <w:szCs w:val="24"/>
+        </w:rPr>
+        <w:t xml:space="preserve"> This </w:t>
+      </w:r>
+      <w:r>
+        <w:rPr>
+          <w:rFonts w:ascii="Times New Roman" w:hAnsi="Times New Roman" w:cs="Times New Roman"/>
+          <w:sz w:val="24"/>
+          <w:szCs w:val="24"/>
+        </w:rPr>
+        <w:t>paper</w:t>
+      </w:r>
+      <w:r>
+        <w:rPr>
+          <w:rFonts w:ascii="Times New Roman" w:hAnsi="Times New Roman" w:cs="Times New Roman"/>
+          <w:sz w:val="24"/>
+          <w:szCs w:val="24"/>
+        </w:rPr>
+        <w:t xml:space="preserve"> proposes a binary logistic regression-based model that can assist medical professionals in rapidly diagnosing GDM. In total, four predictors were found to be significant, being: G</w:t>
+      </w:r>
+      <w:r>
+        <w:rPr>
+          <w:rFonts w:ascii="Times New Roman" w:hAnsi="Times New Roman" w:cs="Times New Roman"/>
+          <w:sz w:val="24"/>
+          <w:szCs w:val="24"/>
+        </w:rPr>
+        <w:t xml:space="preserve">lucose, BMI, </w:t>
+      </w:r>
+      <w:proofErr w:type="spellStart"/>
+      <w:r>
+        <w:rPr>
+          <w:rFonts w:ascii="Times New Roman" w:hAnsi="Times New Roman" w:cs="Times New Roman"/>
+          <w:sz w:val="24"/>
+          <w:szCs w:val="24"/>
+        </w:rPr>
+        <w:t>DiabetesPedigreeFunction</w:t>
+      </w:r>
+      <w:proofErr w:type="spellEnd"/>
+      <w:r>
+        <w:rPr>
+          <w:rFonts w:ascii="Times New Roman" w:hAnsi="Times New Roman" w:cs="Times New Roman"/>
+          <w:sz w:val="24"/>
+          <w:szCs w:val="24"/>
+        </w:rPr>
+        <w:t xml:space="preserve"> and Age.</w:t>
+      </w:r>
+      <w:r>
+        <w:rPr>
+          <w:rFonts w:ascii="Times New Roman" w:hAnsi="Times New Roman" w:cs="Times New Roman"/>
+          <w:sz w:val="24"/>
+          <w:szCs w:val="24"/>
+        </w:rPr>
+        <w:t xml:space="preserve"> The proposed </w:t>
+      </w:r>
+      <w:r>
+        <w:rPr>
+          <w:rFonts w:ascii="Times New Roman" w:hAnsi="Times New Roman" w:cs="Times New Roman"/>
+          <w:sz w:val="24"/>
+          <w:szCs w:val="24"/>
+        </w:rPr>
+        <w:t>model had a test accuracy of</w:t>
+      </w:r>
+      <w:r>
+        <w:rPr>
+          <w:rFonts w:ascii="Times New Roman" w:hAnsi="Times New Roman" w:cs="Times New Roman"/>
+          <w:sz w:val="24"/>
+          <w:szCs w:val="24"/>
+        </w:rPr>
+        <w:t xml:space="preserve"> 78.48%</w:t>
+      </w:r>
+      <w:r>
+        <w:rPr>
+          <w:rFonts w:ascii="Times New Roman" w:hAnsi="Times New Roman" w:cs="Times New Roman"/>
+          <w:sz w:val="24"/>
+          <w:szCs w:val="24"/>
+        </w:rPr>
+        <w:t xml:space="preserve">, with a 5-fold cross validation accuracy estimate of </w:t>
+      </w:r>
+      <w:r>
+        <w:rPr>
+          <w:rFonts w:ascii="Times New Roman" w:hAnsi="Times New Roman" w:cs="Times New Roman"/>
+          <w:sz w:val="24"/>
+          <w:szCs w:val="24"/>
+        </w:rPr>
+        <w:t>78.36%</w:t>
+      </w:r>
+      <w:r>
+        <w:rPr>
+          <w:rFonts w:ascii="Times New Roman" w:hAnsi="Times New Roman" w:cs="Times New Roman"/>
+          <w:sz w:val="24"/>
+          <w:szCs w:val="24"/>
+        </w:rPr>
+        <w:t xml:space="preserve">. </w:t>
+      </w:r>
+    </w:p>
+    <w:p>
+      <w:pPr>
+        <w:jc w:val="both"/>
+        <w:rPr>
+          <w:rFonts w:ascii="Times New Roman" w:hAnsi="Times New Roman" w:cs="Times New Roman"/>
+          <w:sz w:val="24"/>
+          <w:szCs w:val="24"/>
+        </w:rPr>
+      </w:pPr>
     </w:p>
     <w:p>
       <w:pPr>
@@ -5182,7 +6481,7 @@
         </w:rPr>
         <w:t xml:space="preserve">RStudio Team (2020). RStudio: Integrated Development for R. RStudio, Inc., Boston, MA </w:t>
       </w:r>
-      <w:hyperlink r:id="rId6" w:history="1">
+      <w:hyperlink r:id="rId8" w:history="1">
         <w:r>
           <w:rPr>
             <w:rStyle w:val="Hyperlink"/>
@@ -6052,6 +7351,7 @@
                 <w:szCs w:val="24"/>
               </w:rPr>
             </w:pPr>
+            <w:proofErr w:type="spellStart"/>
             <w:r>
               <w:rPr>
                 <w:rFonts w:ascii="Times New Roman" w:hAnsi="Times New Roman" w:cs="Times New Roman"/>
@@ -6060,6 +7360,7 @@
               </w:rPr>
               <w:t>BloodPressure</w:t>
             </w:r>
+            <w:proofErr w:type="spellEnd"/>
           </w:p>
         </w:tc>
         <w:tc>
@@ -6207,6 +7508,7 @@
                 <w:szCs w:val="24"/>
               </w:rPr>
             </w:pPr>
+            <w:proofErr w:type="spellStart"/>
             <w:r>
               <w:rPr>
                 <w:rFonts w:ascii="Times New Roman" w:hAnsi="Times New Roman" w:cs="Times New Roman"/>
@@ -6215,6 +7517,7 @@
               </w:rPr>
               <w:t>SkinThickness</w:t>
             </w:r>
+            <w:proofErr w:type="spellEnd"/>
           </w:p>
         </w:tc>
         <w:tc>
@@ -6682,6 +7985,7 @@
                 <w:szCs w:val="24"/>
               </w:rPr>
             </w:pPr>
+            <w:proofErr w:type="spellStart"/>
             <w:r>
               <w:rPr>
                 <w:rFonts w:ascii="Times New Roman" w:hAnsi="Times New Roman" w:cs="Times New Roman"/>
@@ -6690,6 +7994,7 @@
               </w:rPr>
               <w:t>DiabetesPedigreeFunction</w:t>
             </w:r>
+            <w:proofErr w:type="spellEnd"/>
           </w:p>
         </w:tc>
         <w:tc>
@@ -8694,4 +9999,16 @@
     </a:ext>
   </a:extLst>
 </a:theme>
+</file>
+
+<file path=customXml/item1.xml><?xml version="1.0" encoding="utf-8"?>
+<b:Sources xmlns:b="http://schemas.openxmlformats.org/officeDocument/2006/bibliography" xmlns="http://schemas.openxmlformats.org/officeDocument/2006/bibliography" SelectedStyle="\APASixthEditionOfficeOnline.xsl" StyleName="APA" Version="6"/>
+</file>
+
+<file path=customXml/itemProps1.xml><?xml version="1.0" encoding="utf-8"?>
+<ds:datastoreItem xmlns:ds="http://schemas.openxmlformats.org/officeDocument/2006/customXml" ds:itemID="{DA0BAFC0-158B-488F-878B-87AA92C37428}">
+  <ds:schemaRefs>
+    <ds:schemaRef ds:uri="http://schemas.openxmlformats.org/officeDocument/2006/bibliography"/>
+  </ds:schemaRefs>
+</ds:datastoreItem>
 </file>
</xml_diff>